<commit_message>
Update for new students
</commit_message>
<xml_diff>
--- a/Notebook Cover.docx
+++ b/Notebook Cover.docx
@@ -38,8 +38,6 @@
                 <w:color w:val="D0300F" w:themeColor="accent6" w:themeShade="BF"/>
               </w:rPr>
             </w:pPr>
-            <w:bookmarkStart w:id="0" w:name="_GoBack"/>
-            <w:bookmarkEnd w:id="0"/>
             <w:r>
               <w:rPr>
                 <w:noProof/>
@@ -104,6 +102,7 @@
                                   <w:pPr>
                                     <w:pStyle w:val="Heading3"/>
                                     <w:spacing w:before="0"/>
+                                    <w:jc w:val="left"/>
                                     <w:rPr>
                                       <w:color w:val="FFC40C" w:themeColor="accent5"/>
                                       <w:sz w:val="48"/>
@@ -116,7 +115,7 @@
                                       <w:sz w:val="48"/>
                                       <w:szCs w:val="48"/>
                                     </w:rPr>
-                                    <w:t>Ayesha chhugani</w:t>
+                                    <w:t xml:space="preserve"> Jimmy rizos</w:t>
                                   </w:r>
                                 </w:p>
                               </w:txbxContent>
@@ -151,6 +150,7 @@
                             <w:pPr>
                               <w:pStyle w:val="Heading3"/>
                               <w:spacing w:before="0"/>
+                              <w:jc w:val="left"/>
                               <w:rPr>
                                 <w:color w:val="FFC40C" w:themeColor="accent5"/>
                                 <w:sz w:val="48"/>
@@ -163,7 +163,7 @@
                                 <w:sz w:val="48"/>
                                 <w:szCs w:val="48"/>
                               </w:rPr>
-                              <w:t>Ayesha chhugani</w:t>
+                              <w:t xml:space="preserve"> Jimmy rizos</w:t>
                             </w:r>
                           </w:p>
                         </w:txbxContent>
@@ -1323,7 +1323,7 @@
                               <w:rPr>
                                 <w:color w:val="FFC40C" w:themeColor="accent5"/>
                               </w:rPr>
-                              <w:t>Student ID #024</w:t>
+                              <w:t>Student ID #027</w:t>
                             </w:r>
                           </w:p>
                         </w:txbxContent>
@@ -1366,7 +1366,7 @@
                         <w:rPr>
                           <w:color w:val="FFC40C" w:themeColor="accent5"/>
                         </w:rPr>
-                        <w:t>Student ID #024</w:t>
+                        <w:t>Student ID #027</w:t>
                       </w:r>
                     </w:p>
                   </w:txbxContent>
@@ -1453,7 +1453,7 @@
                                 <w:sz w:val="56"/>
                                 <w:szCs w:val="56"/>
                               </w:rPr>
-                              <w:t>Hayden chou almeraz</w:t>
+                              <w:t xml:space="preserve"> finn hayden</w:t>
                             </w:r>
                           </w:p>
                         </w:txbxContent>
@@ -1501,7 +1501,7 @@
                           <w:sz w:val="56"/>
                           <w:szCs w:val="56"/>
                         </w:rPr>
-                        <w:t>Hayden chou almeraz</w:t>
+                        <w:t xml:space="preserve"> finn hayden</w:t>
                       </w:r>
                     </w:p>
                   </w:txbxContent>
@@ -2089,8 +2089,10 @@
                               <w:rPr>
                                 <w:color w:val="FFC40C" w:themeColor="accent5"/>
                               </w:rPr>
-                              <w:t>Student ID #025</w:t>
+                              <w:t>Student ID #026</w:t>
                             </w:r>
+                            <w:bookmarkStart w:id="0" w:name="_GoBack"/>
+                            <w:bookmarkEnd w:id="0"/>
                           </w:p>
                         </w:txbxContent>
                       </wps:txbx>
@@ -2132,8 +2134,10 @@
                         <w:rPr>
                           <w:color w:val="FFC40C" w:themeColor="accent5"/>
                         </w:rPr>
-                        <w:t>Student ID #025</w:t>
+                        <w:t>Student ID #026</w:t>
                       </w:r>
+                      <w:bookmarkStart w:id="1" w:name="_GoBack"/>
+                      <w:bookmarkEnd w:id="1"/>
                     </w:p>
                   </w:txbxContent>
                 </v:textbox>
@@ -2219,7 +2223,7 @@
                                 <w:sz w:val="56"/>
                                 <w:szCs w:val="56"/>
                               </w:rPr>
-                              <w:t xml:space="preserve"> bailey chou almeraz</w:t>
+                              <w:t xml:space="preserve"> Alex salvatore</w:t>
                             </w:r>
                           </w:p>
                         </w:txbxContent>
@@ -2267,7 +2271,7 @@
                           <w:sz w:val="56"/>
                           <w:szCs w:val="56"/>
                         </w:rPr>
-                        <w:t xml:space="preserve"> bailey chou almeraz</w:t>
+                        <w:t xml:space="preserve"> Alex salvatore</w:t>
                       </w:r>
                     </w:p>
                   </w:txbxContent>

</xml_diff>